<commit_message>
feat: add Open Graph metadata and update PDF headers
- Add Open Graph and Twitter Card metadata for social sharing
- Fix title slide font (use regular proxima-nova, not condensed)
- Update PDF headers with College of Information Science branding
- Add author contact info to PDF footers
</commit_message>
<xml_diff>
--- a/docs/materials.docx
+++ b/docs/materials.docx
@@ -216,7 +216,19 @@
               <w:t xml:space="preserve"> </w:t>
             </w:r>
             <w:r>
-              <w:t xml:space="preserve">— Hit Ctrl+P (or Cmd+P on Mac) on any page for quick copies without downloading</w:t>
+              <w:t xml:space="preserve">— Hit</w:t>
+            </w:r>
+            <w:r>
+              <w:t xml:space="preserve"> </w:t>
+            </w:r>
+            <w:r>
+              <w:t xml:space="preserve">Ctrl+P</w:t>
+            </w:r>
+            <w:r>
+              <w:t xml:space="preserve"> </w:t>
+            </w:r>
+            <w:r>
+              <w:t xml:space="preserve">(or Cmd+P on Mac) on any page for quick copies without downloading</w:t>
             </w:r>
           </w:p>
           <w:p/>

</xml_diff>

<commit_message>
feat: link HTML versions in downloads
</commit_message>
<xml_diff>
--- a/docs/materials.docx
+++ b/docs/materials.docx
@@ -49,7 +49,7 @@
         <w:pStyle w:val="FirstParagraph"/>
       </w:pPr>
       <w:r>
-        <w:t xml:space="preserve">Everything you need is here. Grab the PDFs for ready-to-print convenience, download the Word documents if you want to customize, or simply print any page directly from your browser.</w:t>
+        <w:t xml:space="preserve">Everything you need is here. Click HTML to view in your browser (and print with Ctrl+P), or download PDF/DOCX versions for offline use.</w:t>
       </w:r>
     </w:p>
     <w:tbl>
@@ -137,7 +137,7 @@
               <w:t xml:space="preserve"> </w:t>
             </w:r>
             <w:r>
-              <w:t xml:space="preserve">Three Ways to Print</w:t>
+              <w:t xml:space="preserve">Three Ways to Use These Materials</w:t>
             </w:r>
           </w:p>
         </w:tc>
@@ -166,6 +166,52 @@
                 <w:b/>
                 <w:bCs/>
               </w:rPr>
+              <w:t xml:space="preserve">View &amp; Print from Browser</w:t>
+            </w:r>
+            <w:r>
+              <w:t xml:space="preserve"> </w:t>
+            </w:r>
+            <w:r>
+              <w:t xml:space="preserve">— Click HTML to open it, then hit</w:t>
+            </w:r>
+            <w:r>
+              <w:t xml:space="preserve"> </w:t>
+            </w:r>
+            <w:r>
+              <w:t xml:space="preserve">Ctrl+P</w:t>
+            </w:r>
+            <w:r>
+              <w:t xml:space="preserve"> </w:t>
+            </w:r>
+            <w:r>
+              <w:t xml:space="preserve">(or</w:t>
+            </w:r>
+            <w:r>
+              <w:t xml:space="preserve"> </w:t>
+            </w:r>
+            <w:r>
+              <w:t xml:space="preserve">Cmd+P</w:t>
+            </w:r>
+            <w:r>
+              <w:t xml:space="preserve"> </w:t>
+            </w:r>
+            <w:r>
+              <w:t xml:space="preserve">on Mac)</w:t>
+            </w:r>
+          </w:p>
+          <w:p>
+            <w:pPr>
+              <w:pStyle w:val="Compact"/>
+              <w:numPr>
+                <w:ilvl w:val="0"/>
+                <w:numId w:val="1001"/>
+              </w:numPr>
+            </w:pPr>
+            <w:r>
+              <w:rPr>
+                <w:b/>
+                <w:bCs/>
+              </w:rPr>
               <w:t xml:space="preserve">Download PDF</w:t>
             </w:r>
             <w:r>
@@ -197,45 +243,11 @@
               <w:t xml:space="preserve">— Customize in Word or Google Docs first</w:t>
             </w:r>
           </w:p>
-          <w:p>
-            <w:pPr>
-              <w:pStyle w:val="Compact"/>
-              <w:numPr>
-                <w:ilvl w:val="0"/>
-                <w:numId w:val="1001"/>
-              </w:numPr>
-            </w:pPr>
-            <w:r>
-              <w:rPr>
-                <w:b/>
-                <w:bCs/>
-              </w:rPr>
-              <w:t xml:space="preserve">Print from browser</w:t>
-            </w:r>
-            <w:r>
-              <w:t xml:space="preserve"> </w:t>
-            </w:r>
-            <w:r>
-              <w:t xml:space="preserve">— Hit</w:t>
-            </w:r>
-            <w:r>
-              <w:t xml:space="preserve"> </w:t>
-            </w:r>
-            <w:r>
-              <w:t xml:space="preserve">Ctrl+P</w:t>
-            </w:r>
-            <w:r>
-              <w:t xml:space="preserve"> </w:t>
-            </w:r>
-            <w:r>
-              <w:t xml:space="preserve">(or Cmd+P on Mac) on any page for quick copies without downloading</w:t>
-            </w:r>
-          </w:p>
           <w:p/>
         </w:tc>
       </w:tr>
     </w:tbl>
-    <w:bookmarkStart w:id="49" w:name="activity-1-security-detective-teams"/>
+    <w:bookmarkStart w:id="61" w:name="activity-1-security-detective-teams"/>
     <w:p>
       <w:pPr>
         <w:pStyle w:val="Heading2"/>
@@ -252,7 +264,7 @@
         <w:t xml:space="preserve">Students team up with an AI partner to investigate security incidents, learning how AI spots patterns while humans provide the judgment that makes sense of them.</w:t>
       </w:r>
     </w:p>
-    <w:bookmarkStart w:id="31" w:name="lesson-plans"/>
+    <w:bookmarkStart w:id="35" w:name="lesson-plans"/>
     <w:p>
       <w:pPr>
         <w:pStyle w:val="Heading3"/>
@@ -322,6 +334,23 @@
                 <w:rPr>
                   <w:rStyle w:val="Hyperlink"/>
                 </w:rPr>
+                <w:t xml:space="preserve">HTML</w:t>
+              </w:r>
+            </w:hyperlink>
+            <w:r>
+              <w:t xml:space="preserve"> </w:t>
+            </w:r>
+            <w:r>
+              <w:t xml:space="preserve">|</w:t>
+            </w:r>
+            <w:r>
+              <w:t xml:space="preserve"> </w:t>
+            </w:r>
+            <w:hyperlink r:id="rId24">
+              <w:r>
+                <w:rPr>
+                  <w:rStyle w:val="Hyperlink"/>
+                </w:rPr>
                 <w:t xml:space="preserve">PDF</w:t>
               </w:r>
             </w:hyperlink>
@@ -334,7 +363,7 @@
             <w:r>
               <w:t xml:space="preserve"> </w:t>
             </w:r>
-            <w:hyperlink r:id="rId24">
+            <w:hyperlink r:id="rId25">
               <w:r>
                 <w:rPr>
                   <w:rStyle w:val="Hyperlink"/>
@@ -363,7 +392,24 @@
             <w:pPr>
               <w:pStyle w:val="Compact"/>
             </w:pPr>
-            <w:hyperlink r:id="rId25">
+            <w:hyperlink r:id="rId26">
+              <w:r>
+                <w:rPr>
+                  <w:rStyle w:val="Hyperlink"/>
+                </w:rPr>
+                <w:t xml:space="preserve">HTML</w:t>
+              </w:r>
+            </w:hyperlink>
+            <w:r>
+              <w:t xml:space="preserve"> </w:t>
+            </w:r>
+            <w:r>
+              <w:t xml:space="preserve">|</w:t>
+            </w:r>
+            <w:r>
+              <w:t xml:space="preserve"> </w:t>
+            </w:r>
+            <w:hyperlink r:id="rId27">
               <w:r>
                 <w:rPr>
                   <w:rStyle w:val="Hyperlink"/>
@@ -380,7 +426,7 @@
             <w:r>
               <w:t xml:space="preserve"> </w:t>
             </w:r>
-            <w:hyperlink r:id="rId26">
+            <w:hyperlink r:id="rId28">
               <w:r>
                 <w:rPr>
                   <w:rStyle w:val="Hyperlink"/>
@@ -409,7 +455,24 @@
             <w:pPr>
               <w:pStyle w:val="Compact"/>
             </w:pPr>
-            <w:hyperlink r:id="rId27">
+            <w:hyperlink r:id="rId29">
+              <w:r>
+                <w:rPr>
+                  <w:rStyle w:val="Hyperlink"/>
+                </w:rPr>
+                <w:t xml:space="preserve">HTML</w:t>
+              </w:r>
+            </w:hyperlink>
+            <w:r>
+              <w:t xml:space="preserve"> </w:t>
+            </w:r>
+            <w:r>
+              <w:t xml:space="preserve">|</w:t>
+            </w:r>
+            <w:r>
+              <w:t xml:space="preserve"> </w:t>
+            </w:r>
+            <w:hyperlink r:id="rId30">
               <w:r>
                 <w:rPr>
                   <w:rStyle w:val="Hyperlink"/>
@@ -426,7 +489,7 @@
             <w:r>
               <w:t xml:space="preserve"> </w:t>
             </w:r>
-            <w:hyperlink r:id="rId28">
+            <w:hyperlink r:id="rId31">
               <w:r>
                 <w:rPr>
                   <w:rStyle w:val="Hyperlink"/>
@@ -455,7 +518,24 @@
             <w:pPr>
               <w:pStyle w:val="Compact"/>
             </w:pPr>
-            <w:hyperlink r:id="rId29">
+            <w:hyperlink r:id="rId32">
+              <w:r>
+                <w:rPr>
+                  <w:rStyle w:val="Hyperlink"/>
+                </w:rPr>
+                <w:t xml:space="preserve">HTML</w:t>
+              </w:r>
+            </w:hyperlink>
+            <w:r>
+              <w:t xml:space="preserve"> </w:t>
+            </w:r>
+            <w:r>
+              <w:t xml:space="preserve">|</w:t>
+            </w:r>
+            <w:r>
+              <w:t xml:space="preserve"> </w:t>
+            </w:r>
+            <w:hyperlink r:id="rId33">
               <w:r>
                 <w:rPr>
                   <w:rStyle w:val="Hyperlink"/>
@@ -472,7 +552,7 @@
             <w:r>
               <w:t xml:space="preserve"> </w:t>
             </w:r>
-            <w:hyperlink r:id="rId30">
+            <w:hyperlink r:id="rId34">
               <w:r>
                 <w:rPr>
                   <w:rStyle w:val="Hyperlink"/>
@@ -484,8 +564,8 @@
         </w:tc>
       </w:tr>
     </w:tbl>
-    <w:bookmarkEnd w:id="31"/>
-    <w:bookmarkStart w:id="48" w:name="printable-materials"/>
+    <w:bookmarkEnd w:id="35"/>
+    <w:bookmarkStart w:id="60" w:name="printable-materials"/>
     <w:p>
       <w:pPr>
         <w:pStyle w:val="Heading3"/>
@@ -550,7 +630,24 @@
             <w:pPr>
               <w:pStyle w:val="Compact"/>
             </w:pPr>
-            <w:hyperlink r:id="rId32">
+            <w:hyperlink r:id="rId36">
+              <w:r>
+                <w:rPr>
+                  <w:rStyle w:val="Hyperlink"/>
+                </w:rPr>
+                <w:t xml:space="preserve">HTML</w:t>
+              </w:r>
+            </w:hyperlink>
+            <w:r>
+              <w:t xml:space="preserve"> </w:t>
+            </w:r>
+            <w:r>
+              <w:t xml:space="preserve">|</w:t>
+            </w:r>
+            <w:r>
+              <w:t xml:space="preserve"> </w:t>
+            </w:r>
+            <w:hyperlink r:id="rId37">
               <w:r>
                 <w:rPr>
                   <w:rStyle w:val="Hyperlink"/>
@@ -567,7 +664,7 @@
             <w:r>
               <w:t xml:space="preserve"> </w:t>
             </w:r>
-            <w:hyperlink r:id="rId33">
+            <w:hyperlink r:id="rId38">
               <w:r>
                 <w:rPr>
                   <w:rStyle w:val="Hyperlink"/>
@@ -596,7 +693,24 @@
             <w:pPr>
               <w:pStyle w:val="Compact"/>
             </w:pPr>
-            <w:hyperlink r:id="rId34">
+            <w:hyperlink r:id="rId39">
+              <w:r>
+                <w:rPr>
+                  <w:rStyle w:val="Hyperlink"/>
+                </w:rPr>
+                <w:t xml:space="preserve">HTML</w:t>
+              </w:r>
+            </w:hyperlink>
+            <w:r>
+              <w:t xml:space="preserve"> </w:t>
+            </w:r>
+            <w:r>
+              <w:t xml:space="preserve">|</w:t>
+            </w:r>
+            <w:r>
+              <w:t xml:space="preserve"> </w:t>
+            </w:r>
+            <w:hyperlink r:id="rId40">
               <w:r>
                 <w:rPr>
                   <w:rStyle w:val="Hyperlink"/>
@@ -613,7 +727,7 @@
             <w:r>
               <w:t xml:space="preserve"> </w:t>
             </w:r>
-            <w:hyperlink r:id="rId35">
+            <w:hyperlink r:id="rId41">
               <w:r>
                 <w:rPr>
                   <w:rStyle w:val="Hyperlink"/>
@@ -642,7 +756,24 @@
             <w:pPr>
               <w:pStyle w:val="Compact"/>
             </w:pPr>
-            <w:hyperlink r:id="rId36">
+            <w:hyperlink r:id="rId42">
+              <w:r>
+                <w:rPr>
+                  <w:rStyle w:val="Hyperlink"/>
+                </w:rPr>
+                <w:t xml:space="preserve">HTML</w:t>
+              </w:r>
+            </w:hyperlink>
+            <w:r>
+              <w:t xml:space="preserve"> </w:t>
+            </w:r>
+            <w:r>
+              <w:t xml:space="preserve">|</w:t>
+            </w:r>
+            <w:r>
+              <w:t xml:space="preserve"> </w:t>
+            </w:r>
+            <w:hyperlink r:id="rId43">
               <w:r>
                 <w:rPr>
                   <w:rStyle w:val="Hyperlink"/>
@@ -659,7 +790,7 @@
             <w:r>
               <w:t xml:space="preserve"> </w:t>
             </w:r>
-            <w:hyperlink r:id="rId37">
+            <w:hyperlink r:id="rId44">
               <w:r>
                 <w:rPr>
                   <w:rStyle w:val="Hyperlink"/>
@@ -688,7 +819,24 @@
             <w:pPr>
               <w:pStyle w:val="Compact"/>
             </w:pPr>
-            <w:hyperlink r:id="rId38">
+            <w:hyperlink r:id="rId45">
+              <w:r>
+                <w:rPr>
+                  <w:rStyle w:val="Hyperlink"/>
+                </w:rPr>
+                <w:t xml:space="preserve">HTML</w:t>
+              </w:r>
+            </w:hyperlink>
+            <w:r>
+              <w:t xml:space="preserve"> </w:t>
+            </w:r>
+            <w:r>
+              <w:t xml:space="preserve">|</w:t>
+            </w:r>
+            <w:r>
+              <w:t xml:space="preserve"> </w:t>
+            </w:r>
+            <w:hyperlink r:id="rId46">
               <w:r>
                 <w:rPr>
                   <w:rStyle w:val="Hyperlink"/>
@@ -705,7 +853,7 @@
             <w:r>
               <w:t xml:space="preserve"> </w:t>
             </w:r>
-            <w:hyperlink r:id="rId39">
+            <w:hyperlink r:id="rId47">
               <w:r>
                 <w:rPr>
                   <w:rStyle w:val="Hyperlink"/>
@@ -734,7 +882,24 @@
             <w:pPr>
               <w:pStyle w:val="Compact"/>
             </w:pPr>
-            <w:hyperlink r:id="rId40">
+            <w:hyperlink r:id="rId48">
+              <w:r>
+                <w:rPr>
+                  <w:rStyle w:val="Hyperlink"/>
+                </w:rPr>
+                <w:t xml:space="preserve">HTML</w:t>
+              </w:r>
+            </w:hyperlink>
+            <w:r>
+              <w:t xml:space="preserve"> </w:t>
+            </w:r>
+            <w:r>
+              <w:t xml:space="preserve">|</w:t>
+            </w:r>
+            <w:r>
+              <w:t xml:space="preserve"> </w:t>
+            </w:r>
+            <w:hyperlink r:id="rId49">
               <w:r>
                 <w:rPr>
                   <w:rStyle w:val="Hyperlink"/>
@@ -751,7 +916,7 @@
             <w:r>
               <w:t xml:space="preserve"> </w:t>
             </w:r>
-            <w:hyperlink r:id="rId41">
+            <w:hyperlink r:id="rId50">
               <w:r>
                 <w:rPr>
                   <w:rStyle w:val="Hyperlink"/>
@@ -780,7 +945,24 @@
             <w:pPr>
               <w:pStyle w:val="Compact"/>
             </w:pPr>
-            <w:hyperlink r:id="rId42">
+            <w:hyperlink r:id="rId51">
+              <w:r>
+                <w:rPr>
+                  <w:rStyle w:val="Hyperlink"/>
+                </w:rPr>
+                <w:t xml:space="preserve">HTML</w:t>
+              </w:r>
+            </w:hyperlink>
+            <w:r>
+              <w:t xml:space="preserve"> </w:t>
+            </w:r>
+            <w:r>
+              <w:t xml:space="preserve">|</w:t>
+            </w:r>
+            <w:r>
+              <w:t xml:space="preserve"> </w:t>
+            </w:r>
+            <w:hyperlink r:id="rId52">
               <w:r>
                 <w:rPr>
                   <w:rStyle w:val="Hyperlink"/>
@@ -797,7 +979,7 @@
             <w:r>
               <w:t xml:space="preserve"> </w:t>
             </w:r>
-            <w:hyperlink r:id="rId43">
+            <w:hyperlink r:id="rId53">
               <w:r>
                 <w:rPr>
                   <w:rStyle w:val="Hyperlink"/>
@@ -826,7 +1008,24 @@
             <w:pPr>
               <w:pStyle w:val="Compact"/>
             </w:pPr>
-            <w:hyperlink r:id="rId44">
+            <w:hyperlink r:id="rId54">
+              <w:r>
+                <w:rPr>
+                  <w:rStyle w:val="Hyperlink"/>
+                </w:rPr>
+                <w:t xml:space="preserve">HTML</w:t>
+              </w:r>
+            </w:hyperlink>
+            <w:r>
+              <w:t xml:space="preserve"> </w:t>
+            </w:r>
+            <w:r>
+              <w:t xml:space="preserve">|</w:t>
+            </w:r>
+            <w:r>
+              <w:t xml:space="preserve"> </w:t>
+            </w:r>
+            <w:hyperlink r:id="rId55">
               <w:r>
                 <w:rPr>
                   <w:rStyle w:val="Hyperlink"/>
@@ -843,7 +1042,7 @@
             <w:r>
               <w:t xml:space="preserve"> </w:t>
             </w:r>
-            <w:hyperlink r:id="rId45">
+            <w:hyperlink r:id="rId56">
               <w:r>
                 <w:rPr>
                   <w:rStyle w:val="Hyperlink"/>
@@ -872,7 +1071,24 @@
             <w:pPr>
               <w:pStyle w:val="Compact"/>
             </w:pPr>
-            <w:hyperlink r:id="rId46">
+            <w:hyperlink r:id="rId57">
+              <w:r>
+                <w:rPr>
+                  <w:rStyle w:val="Hyperlink"/>
+                </w:rPr>
+                <w:t xml:space="preserve">HTML</w:t>
+              </w:r>
+            </w:hyperlink>
+            <w:r>
+              <w:t xml:space="preserve"> </w:t>
+            </w:r>
+            <w:r>
+              <w:t xml:space="preserve">|</w:t>
+            </w:r>
+            <w:r>
+              <w:t xml:space="preserve"> </w:t>
+            </w:r>
+            <w:hyperlink r:id="rId58">
               <w:r>
                 <w:rPr>
                   <w:rStyle w:val="Hyperlink"/>
@@ -889,7 +1105,7 @@
             <w:r>
               <w:t xml:space="preserve"> </w:t>
             </w:r>
-            <w:hyperlink r:id="rId47">
+            <w:hyperlink r:id="rId59">
               <w:r>
                 <w:rPr>
                   <w:rStyle w:val="Hyperlink"/>
@@ -901,9 +1117,9 @@
         </w:tc>
       </w:tr>
     </w:tbl>
-    <w:bookmarkEnd w:id="48"/>
-    <w:bookmarkEnd w:id="49"/>
-    <w:bookmarkStart w:id="84" w:name="activity-2-ethics-in-automated-security"/>
+    <w:bookmarkEnd w:id="60"/>
+    <w:bookmarkEnd w:id="61"/>
+    <w:bookmarkStart w:id="112" w:name="activity-2-ethics-in-automated-security"/>
     <w:p>
       <w:pPr>
         <w:pStyle w:val="Heading2"/>
@@ -920,7 +1136,7 @@
         <w:t xml:space="preserve">Students create governance policies for AI security systems, wrestling with real questions about how to balance what AI can do with what humans value.</w:t>
       </w:r>
     </w:p>
-    <w:bookmarkStart w:id="58" w:name="lesson-plans-1"/>
+    <w:bookmarkStart w:id="74" w:name="lesson-plans-1"/>
     <w:p>
       <w:pPr>
         <w:pStyle w:val="Heading3"/>
@@ -985,7 +1201,24 @@
             <w:pPr>
               <w:pStyle w:val="Compact"/>
             </w:pPr>
-            <w:hyperlink r:id="rId50">
+            <w:hyperlink r:id="rId62">
+              <w:r>
+                <w:rPr>
+                  <w:rStyle w:val="Hyperlink"/>
+                </w:rPr>
+                <w:t xml:space="preserve">HTML</w:t>
+              </w:r>
+            </w:hyperlink>
+            <w:r>
+              <w:t xml:space="preserve"> </w:t>
+            </w:r>
+            <w:r>
+              <w:t xml:space="preserve">|</w:t>
+            </w:r>
+            <w:r>
+              <w:t xml:space="preserve"> </w:t>
+            </w:r>
+            <w:hyperlink r:id="rId63">
               <w:r>
                 <w:rPr>
                   <w:rStyle w:val="Hyperlink"/>
@@ -1002,7 +1235,7 @@
             <w:r>
               <w:t xml:space="preserve"> </w:t>
             </w:r>
-            <w:hyperlink r:id="rId51">
+            <w:hyperlink r:id="rId64">
               <w:r>
                 <w:rPr>
                   <w:rStyle w:val="Hyperlink"/>
@@ -1031,7 +1264,24 @@
             <w:pPr>
               <w:pStyle w:val="Compact"/>
             </w:pPr>
-            <w:hyperlink r:id="rId52">
+            <w:hyperlink r:id="rId65">
+              <w:r>
+                <w:rPr>
+                  <w:rStyle w:val="Hyperlink"/>
+                </w:rPr>
+                <w:t xml:space="preserve">HTML</w:t>
+              </w:r>
+            </w:hyperlink>
+            <w:r>
+              <w:t xml:space="preserve"> </w:t>
+            </w:r>
+            <w:r>
+              <w:t xml:space="preserve">|</w:t>
+            </w:r>
+            <w:r>
+              <w:t xml:space="preserve"> </w:t>
+            </w:r>
+            <w:hyperlink r:id="rId66">
               <w:r>
                 <w:rPr>
                   <w:rStyle w:val="Hyperlink"/>
@@ -1048,7 +1298,7 @@
             <w:r>
               <w:t xml:space="preserve"> </w:t>
             </w:r>
-            <w:hyperlink r:id="rId53">
+            <w:hyperlink r:id="rId67">
               <w:r>
                 <w:rPr>
                   <w:rStyle w:val="Hyperlink"/>
@@ -1077,7 +1327,24 @@
             <w:pPr>
               <w:pStyle w:val="Compact"/>
             </w:pPr>
-            <w:hyperlink r:id="rId54">
+            <w:hyperlink r:id="rId68">
+              <w:r>
+                <w:rPr>
+                  <w:rStyle w:val="Hyperlink"/>
+                </w:rPr>
+                <w:t xml:space="preserve">HTML</w:t>
+              </w:r>
+            </w:hyperlink>
+            <w:r>
+              <w:t xml:space="preserve"> </w:t>
+            </w:r>
+            <w:r>
+              <w:t xml:space="preserve">|</w:t>
+            </w:r>
+            <w:r>
+              <w:t xml:space="preserve"> </w:t>
+            </w:r>
+            <w:hyperlink r:id="rId69">
               <w:r>
                 <w:rPr>
                   <w:rStyle w:val="Hyperlink"/>
@@ -1094,7 +1361,7 @@
             <w:r>
               <w:t xml:space="preserve"> </w:t>
             </w:r>
-            <w:hyperlink r:id="rId55">
+            <w:hyperlink r:id="rId70">
               <w:r>
                 <w:rPr>
                   <w:rStyle w:val="Hyperlink"/>
@@ -1123,7 +1390,24 @@
             <w:pPr>
               <w:pStyle w:val="Compact"/>
             </w:pPr>
-            <w:hyperlink r:id="rId56">
+            <w:hyperlink r:id="rId71">
+              <w:r>
+                <w:rPr>
+                  <w:rStyle w:val="Hyperlink"/>
+                </w:rPr>
+                <w:t xml:space="preserve">HTML</w:t>
+              </w:r>
+            </w:hyperlink>
+            <w:r>
+              <w:t xml:space="preserve"> </w:t>
+            </w:r>
+            <w:r>
+              <w:t xml:space="preserve">|</w:t>
+            </w:r>
+            <w:r>
+              <w:t xml:space="preserve"> </w:t>
+            </w:r>
+            <w:hyperlink r:id="rId72">
               <w:r>
                 <w:rPr>
                   <w:rStyle w:val="Hyperlink"/>
@@ -1140,7 +1424,7 @@
             <w:r>
               <w:t xml:space="preserve"> </w:t>
             </w:r>
-            <w:hyperlink r:id="rId57">
+            <w:hyperlink r:id="rId73">
               <w:r>
                 <w:rPr>
                   <w:rStyle w:val="Hyperlink"/>
@@ -1152,8 +1436,8 @@
         </w:tc>
       </w:tr>
     </w:tbl>
-    <w:bookmarkEnd w:id="58"/>
-    <w:bookmarkStart w:id="83" w:name="printable-materials-1"/>
+    <w:bookmarkEnd w:id="74"/>
+    <w:bookmarkStart w:id="111" w:name="printable-materials-1"/>
     <w:p>
       <w:pPr>
         <w:pStyle w:val="Heading3"/>
@@ -1218,7 +1502,24 @@
             <w:pPr>
               <w:pStyle w:val="Compact"/>
             </w:pPr>
-            <w:hyperlink r:id="rId59">
+            <w:hyperlink r:id="rId75">
+              <w:r>
+                <w:rPr>
+                  <w:rStyle w:val="Hyperlink"/>
+                </w:rPr>
+                <w:t xml:space="preserve">HTML</w:t>
+              </w:r>
+            </w:hyperlink>
+            <w:r>
+              <w:t xml:space="preserve"> </w:t>
+            </w:r>
+            <w:r>
+              <w:t xml:space="preserve">|</w:t>
+            </w:r>
+            <w:r>
+              <w:t xml:space="preserve"> </w:t>
+            </w:r>
+            <w:hyperlink r:id="rId76">
               <w:r>
                 <w:rPr>
                   <w:rStyle w:val="Hyperlink"/>
@@ -1235,7 +1536,7 @@
             <w:r>
               <w:t xml:space="preserve"> </w:t>
             </w:r>
-            <w:hyperlink r:id="rId60">
+            <w:hyperlink r:id="rId77">
               <w:r>
                 <w:rPr>
                   <w:rStyle w:val="Hyperlink"/>
@@ -1264,7 +1565,24 @@
             <w:pPr>
               <w:pStyle w:val="Compact"/>
             </w:pPr>
-            <w:hyperlink r:id="rId61">
+            <w:hyperlink r:id="rId78">
+              <w:r>
+                <w:rPr>
+                  <w:rStyle w:val="Hyperlink"/>
+                </w:rPr>
+                <w:t xml:space="preserve">HTML</w:t>
+              </w:r>
+            </w:hyperlink>
+            <w:r>
+              <w:t xml:space="preserve"> </w:t>
+            </w:r>
+            <w:r>
+              <w:t xml:space="preserve">|</w:t>
+            </w:r>
+            <w:r>
+              <w:t xml:space="preserve"> </w:t>
+            </w:r>
+            <w:hyperlink r:id="rId79">
               <w:r>
                 <w:rPr>
                   <w:rStyle w:val="Hyperlink"/>
@@ -1281,7 +1599,7 @@
             <w:r>
               <w:t xml:space="preserve"> </w:t>
             </w:r>
-            <w:hyperlink r:id="rId62">
+            <w:hyperlink r:id="rId80">
               <w:r>
                 <w:rPr>
                   <w:rStyle w:val="Hyperlink"/>
@@ -1310,7 +1628,24 @@
             <w:pPr>
               <w:pStyle w:val="Compact"/>
             </w:pPr>
-            <w:hyperlink r:id="rId63">
+            <w:hyperlink r:id="rId81">
+              <w:r>
+                <w:rPr>
+                  <w:rStyle w:val="Hyperlink"/>
+                </w:rPr>
+                <w:t xml:space="preserve">HTML</w:t>
+              </w:r>
+            </w:hyperlink>
+            <w:r>
+              <w:t xml:space="preserve"> </w:t>
+            </w:r>
+            <w:r>
+              <w:t xml:space="preserve">|</w:t>
+            </w:r>
+            <w:r>
+              <w:t xml:space="preserve"> </w:t>
+            </w:r>
+            <w:hyperlink r:id="rId82">
               <w:r>
                 <w:rPr>
                   <w:rStyle w:val="Hyperlink"/>
@@ -1327,7 +1662,7 @@
             <w:r>
               <w:t xml:space="preserve"> </w:t>
             </w:r>
-            <w:hyperlink r:id="rId64">
+            <w:hyperlink r:id="rId83">
               <w:r>
                 <w:rPr>
                   <w:rStyle w:val="Hyperlink"/>
@@ -1356,7 +1691,24 @@
             <w:pPr>
               <w:pStyle w:val="Compact"/>
             </w:pPr>
-            <w:hyperlink r:id="rId65">
+            <w:hyperlink r:id="rId84">
+              <w:r>
+                <w:rPr>
+                  <w:rStyle w:val="Hyperlink"/>
+                </w:rPr>
+                <w:t xml:space="preserve">HTML</w:t>
+              </w:r>
+            </w:hyperlink>
+            <w:r>
+              <w:t xml:space="preserve"> </w:t>
+            </w:r>
+            <w:r>
+              <w:t xml:space="preserve">|</w:t>
+            </w:r>
+            <w:r>
+              <w:t xml:space="preserve"> </w:t>
+            </w:r>
+            <w:hyperlink r:id="rId85">
               <w:r>
                 <w:rPr>
                   <w:rStyle w:val="Hyperlink"/>
@@ -1373,7 +1725,7 @@
             <w:r>
               <w:t xml:space="preserve"> </w:t>
             </w:r>
-            <w:hyperlink r:id="rId66">
+            <w:hyperlink r:id="rId86">
               <w:r>
                 <w:rPr>
                   <w:rStyle w:val="Hyperlink"/>
@@ -1402,7 +1754,24 @@
             <w:pPr>
               <w:pStyle w:val="Compact"/>
             </w:pPr>
-            <w:hyperlink r:id="rId67">
+            <w:hyperlink r:id="rId87">
+              <w:r>
+                <w:rPr>
+                  <w:rStyle w:val="Hyperlink"/>
+                </w:rPr>
+                <w:t xml:space="preserve">HTML</w:t>
+              </w:r>
+            </w:hyperlink>
+            <w:r>
+              <w:t xml:space="preserve"> </w:t>
+            </w:r>
+            <w:r>
+              <w:t xml:space="preserve">|</w:t>
+            </w:r>
+            <w:r>
+              <w:t xml:space="preserve"> </w:t>
+            </w:r>
+            <w:hyperlink r:id="rId88">
               <w:r>
                 <w:rPr>
                   <w:rStyle w:val="Hyperlink"/>
@@ -1419,7 +1788,7 @@
             <w:r>
               <w:t xml:space="preserve"> </w:t>
             </w:r>
-            <w:hyperlink r:id="rId68">
+            <w:hyperlink r:id="rId89">
               <w:r>
                 <w:rPr>
                   <w:rStyle w:val="Hyperlink"/>
@@ -1448,7 +1817,24 @@
             <w:pPr>
               <w:pStyle w:val="Compact"/>
             </w:pPr>
-            <w:hyperlink r:id="rId69">
+            <w:hyperlink r:id="rId90">
+              <w:r>
+                <w:rPr>
+                  <w:rStyle w:val="Hyperlink"/>
+                </w:rPr>
+                <w:t xml:space="preserve">HTML</w:t>
+              </w:r>
+            </w:hyperlink>
+            <w:r>
+              <w:t xml:space="preserve"> </w:t>
+            </w:r>
+            <w:r>
+              <w:t xml:space="preserve">|</w:t>
+            </w:r>
+            <w:r>
+              <w:t xml:space="preserve"> </w:t>
+            </w:r>
+            <w:hyperlink r:id="rId91">
               <w:r>
                 <w:rPr>
                   <w:rStyle w:val="Hyperlink"/>
@@ -1465,7 +1851,7 @@
             <w:r>
               <w:t xml:space="preserve"> </w:t>
             </w:r>
-            <w:hyperlink r:id="rId70">
+            <w:hyperlink r:id="rId92">
               <w:r>
                 <w:rPr>
                   <w:rStyle w:val="Hyperlink"/>
@@ -1494,7 +1880,24 @@
             <w:pPr>
               <w:pStyle w:val="Compact"/>
             </w:pPr>
-            <w:hyperlink r:id="rId71">
+            <w:hyperlink r:id="rId93">
+              <w:r>
+                <w:rPr>
+                  <w:rStyle w:val="Hyperlink"/>
+                </w:rPr>
+                <w:t xml:space="preserve">HTML</w:t>
+              </w:r>
+            </w:hyperlink>
+            <w:r>
+              <w:t xml:space="preserve"> </w:t>
+            </w:r>
+            <w:r>
+              <w:t xml:space="preserve">|</w:t>
+            </w:r>
+            <w:r>
+              <w:t xml:space="preserve"> </w:t>
+            </w:r>
+            <w:hyperlink r:id="rId94">
               <w:r>
                 <w:rPr>
                   <w:rStyle w:val="Hyperlink"/>
@@ -1511,7 +1914,7 @@
             <w:r>
               <w:t xml:space="preserve"> </w:t>
             </w:r>
-            <w:hyperlink r:id="rId72">
+            <w:hyperlink r:id="rId95">
               <w:r>
                 <w:rPr>
                   <w:rStyle w:val="Hyperlink"/>
@@ -1540,7 +1943,24 @@
             <w:pPr>
               <w:pStyle w:val="Compact"/>
             </w:pPr>
-            <w:hyperlink r:id="rId73">
+            <w:hyperlink r:id="rId96">
+              <w:r>
+                <w:rPr>
+                  <w:rStyle w:val="Hyperlink"/>
+                </w:rPr>
+                <w:t xml:space="preserve">HTML</w:t>
+              </w:r>
+            </w:hyperlink>
+            <w:r>
+              <w:t xml:space="preserve"> </w:t>
+            </w:r>
+            <w:r>
+              <w:t xml:space="preserve">|</w:t>
+            </w:r>
+            <w:r>
+              <w:t xml:space="preserve"> </w:t>
+            </w:r>
+            <w:hyperlink r:id="rId97">
               <w:r>
                 <w:rPr>
                   <w:rStyle w:val="Hyperlink"/>
@@ -1557,7 +1977,7 @@
             <w:r>
               <w:t xml:space="preserve"> </w:t>
             </w:r>
-            <w:hyperlink r:id="rId74">
+            <w:hyperlink r:id="rId98">
               <w:r>
                 <w:rPr>
                   <w:rStyle w:val="Hyperlink"/>
@@ -1586,7 +2006,24 @@
             <w:pPr>
               <w:pStyle w:val="Compact"/>
             </w:pPr>
-            <w:hyperlink r:id="rId75">
+            <w:hyperlink r:id="rId99">
+              <w:r>
+                <w:rPr>
+                  <w:rStyle w:val="Hyperlink"/>
+                </w:rPr>
+                <w:t xml:space="preserve">HTML</w:t>
+              </w:r>
+            </w:hyperlink>
+            <w:r>
+              <w:t xml:space="preserve"> </w:t>
+            </w:r>
+            <w:r>
+              <w:t xml:space="preserve">|</w:t>
+            </w:r>
+            <w:r>
+              <w:t xml:space="preserve"> </w:t>
+            </w:r>
+            <w:hyperlink r:id="rId100">
               <w:r>
                 <w:rPr>
                   <w:rStyle w:val="Hyperlink"/>
@@ -1603,7 +2040,7 @@
             <w:r>
               <w:t xml:space="preserve"> </w:t>
             </w:r>
-            <w:hyperlink r:id="rId76">
+            <w:hyperlink r:id="rId101">
               <w:r>
                 <w:rPr>
                   <w:rStyle w:val="Hyperlink"/>
@@ -1632,7 +2069,24 @@
             <w:pPr>
               <w:pStyle w:val="Compact"/>
             </w:pPr>
-            <w:hyperlink r:id="rId77">
+            <w:hyperlink r:id="rId102">
+              <w:r>
+                <w:rPr>
+                  <w:rStyle w:val="Hyperlink"/>
+                </w:rPr>
+                <w:t xml:space="preserve">HTML</w:t>
+              </w:r>
+            </w:hyperlink>
+            <w:r>
+              <w:t xml:space="preserve"> </w:t>
+            </w:r>
+            <w:r>
+              <w:t xml:space="preserve">|</w:t>
+            </w:r>
+            <w:r>
+              <w:t xml:space="preserve"> </w:t>
+            </w:r>
+            <w:hyperlink r:id="rId103">
               <w:r>
                 <w:rPr>
                   <w:rStyle w:val="Hyperlink"/>
@@ -1649,7 +2103,7 @@
             <w:r>
               <w:t xml:space="preserve"> </w:t>
             </w:r>
-            <w:hyperlink r:id="rId78">
+            <w:hyperlink r:id="rId104">
               <w:r>
                 <w:rPr>
                   <w:rStyle w:val="Hyperlink"/>
@@ -1678,7 +2132,24 @@
             <w:pPr>
               <w:pStyle w:val="Compact"/>
             </w:pPr>
-            <w:hyperlink r:id="rId79">
+            <w:hyperlink r:id="rId105">
+              <w:r>
+                <w:rPr>
+                  <w:rStyle w:val="Hyperlink"/>
+                </w:rPr>
+                <w:t xml:space="preserve">HTML</w:t>
+              </w:r>
+            </w:hyperlink>
+            <w:r>
+              <w:t xml:space="preserve"> </w:t>
+            </w:r>
+            <w:r>
+              <w:t xml:space="preserve">|</w:t>
+            </w:r>
+            <w:r>
+              <w:t xml:space="preserve"> </w:t>
+            </w:r>
+            <w:hyperlink r:id="rId106">
               <w:r>
                 <w:rPr>
                   <w:rStyle w:val="Hyperlink"/>
@@ -1695,7 +2166,7 @@
             <w:r>
               <w:t xml:space="preserve"> </w:t>
             </w:r>
-            <w:hyperlink r:id="rId80">
+            <w:hyperlink r:id="rId107">
               <w:r>
                 <w:rPr>
                   <w:rStyle w:val="Hyperlink"/>
@@ -1724,7 +2195,24 @@
             <w:pPr>
               <w:pStyle w:val="Compact"/>
             </w:pPr>
-            <w:hyperlink r:id="rId81">
+            <w:hyperlink r:id="rId108">
+              <w:r>
+                <w:rPr>
+                  <w:rStyle w:val="Hyperlink"/>
+                </w:rPr>
+                <w:t xml:space="preserve">HTML</w:t>
+              </w:r>
+            </w:hyperlink>
+            <w:r>
+              <w:t xml:space="preserve"> </w:t>
+            </w:r>
+            <w:r>
+              <w:t xml:space="preserve">|</w:t>
+            </w:r>
+            <w:r>
+              <w:t xml:space="preserve"> </w:t>
+            </w:r>
+            <w:hyperlink r:id="rId109">
               <w:r>
                 <w:rPr>
                   <w:rStyle w:val="Hyperlink"/>
@@ -1741,7 +2229,7 @@
             <w:r>
               <w:t xml:space="preserve"> </w:t>
             </w:r>
-            <w:hyperlink r:id="rId82">
+            <w:hyperlink r:id="rId110">
               <w:r>
                 <w:rPr>
                   <w:rStyle w:val="Hyperlink"/>
@@ -1753,9 +2241,9 @@
         </w:tc>
       </w:tr>
     </w:tbl>
-    <w:bookmarkEnd w:id="83"/>
-    <w:bookmarkEnd w:id="84"/>
-    <w:bookmarkStart w:id="121" w:name="activity-3-ai-assisted-incident-response"/>
+    <w:bookmarkEnd w:id="111"/>
+    <w:bookmarkEnd w:id="112"/>
+    <w:bookmarkStart w:id="166" w:name="activity-3-ai-assisted-incident-response"/>
     <w:p>
       <w:pPr>
         <w:pStyle w:val="Heading2"/>
@@ -1772,7 +2260,7 @@
         <w:t xml:space="preserve">Students step into real NICE Framework work roles, responding to security incidents as a coordinated team with AI serving as their technical analyst.</w:t>
       </w:r>
     </w:p>
-    <w:bookmarkStart w:id="93" w:name="lesson-plans-2"/>
+    <w:bookmarkStart w:id="125" w:name="lesson-plans-2"/>
     <w:p>
       <w:pPr>
         <w:pStyle w:val="Heading3"/>
@@ -1837,7 +2325,24 @@
             <w:pPr>
               <w:pStyle w:val="Compact"/>
             </w:pPr>
-            <w:hyperlink r:id="rId85">
+            <w:hyperlink r:id="rId113">
+              <w:r>
+                <w:rPr>
+                  <w:rStyle w:val="Hyperlink"/>
+                </w:rPr>
+                <w:t xml:space="preserve">HTML</w:t>
+              </w:r>
+            </w:hyperlink>
+            <w:r>
+              <w:t xml:space="preserve"> </w:t>
+            </w:r>
+            <w:r>
+              <w:t xml:space="preserve">|</w:t>
+            </w:r>
+            <w:r>
+              <w:t xml:space="preserve"> </w:t>
+            </w:r>
+            <w:hyperlink r:id="rId114">
               <w:r>
                 <w:rPr>
                   <w:rStyle w:val="Hyperlink"/>
@@ -1854,7 +2359,7 @@
             <w:r>
               <w:t xml:space="preserve"> </w:t>
             </w:r>
-            <w:hyperlink r:id="rId86">
+            <w:hyperlink r:id="rId115">
               <w:r>
                 <w:rPr>
                   <w:rStyle w:val="Hyperlink"/>
@@ -1883,7 +2388,24 @@
             <w:pPr>
               <w:pStyle w:val="Compact"/>
             </w:pPr>
-            <w:hyperlink r:id="rId87">
+            <w:hyperlink r:id="rId116">
+              <w:r>
+                <w:rPr>
+                  <w:rStyle w:val="Hyperlink"/>
+                </w:rPr>
+                <w:t xml:space="preserve">HTML</w:t>
+              </w:r>
+            </w:hyperlink>
+            <w:r>
+              <w:t xml:space="preserve"> </w:t>
+            </w:r>
+            <w:r>
+              <w:t xml:space="preserve">|</w:t>
+            </w:r>
+            <w:r>
+              <w:t xml:space="preserve"> </w:t>
+            </w:r>
+            <w:hyperlink r:id="rId117">
               <w:r>
                 <w:rPr>
                   <w:rStyle w:val="Hyperlink"/>
@@ -1900,7 +2422,7 @@
             <w:r>
               <w:t xml:space="preserve"> </w:t>
             </w:r>
-            <w:hyperlink r:id="rId88">
+            <w:hyperlink r:id="rId118">
               <w:r>
                 <w:rPr>
                   <w:rStyle w:val="Hyperlink"/>
@@ -1929,7 +2451,24 @@
             <w:pPr>
               <w:pStyle w:val="Compact"/>
             </w:pPr>
-            <w:hyperlink r:id="rId89">
+            <w:hyperlink r:id="rId119">
+              <w:r>
+                <w:rPr>
+                  <w:rStyle w:val="Hyperlink"/>
+                </w:rPr>
+                <w:t xml:space="preserve">HTML</w:t>
+              </w:r>
+            </w:hyperlink>
+            <w:r>
+              <w:t xml:space="preserve"> </w:t>
+            </w:r>
+            <w:r>
+              <w:t xml:space="preserve">|</w:t>
+            </w:r>
+            <w:r>
+              <w:t xml:space="preserve"> </w:t>
+            </w:r>
+            <w:hyperlink r:id="rId120">
               <w:r>
                 <w:rPr>
                   <w:rStyle w:val="Hyperlink"/>
@@ -1946,7 +2485,7 @@
             <w:r>
               <w:t xml:space="preserve"> </w:t>
             </w:r>
-            <w:hyperlink r:id="rId90">
+            <w:hyperlink r:id="rId121">
               <w:r>
                 <w:rPr>
                   <w:rStyle w:val="Hyperlink"/>
@@ -1975,7 +2514,24 @@
             <w:pPr>
               <w:pStyle w:val="Compact"/>
             </w:pPr>
-            <w:hyperlink r:id="rId91">
+            <w:hyperlink r:id="rId122">
+              <w:r>
+                <w:rPr>
+                  <w:rStyle w:val="Hyperlink"/>
+                </w:rPr>
+                <w:t xml:space="preserve">HTML</w:t>
+              </w:r>
+            </w:hyperlink>
+            <w:r>
+              <w:t xml:space="preserve"> </w:t>
+            </w:r>
+            <w:r>
+              <w:t xml:space="preserve">|</w:t>
+            </w:r>
+            <w:r>
+              <w:t xml:space="preserve"> </w:t>
+            </w:r>
+            <w:hyperlink r:id="rId123">
               <w:r>
                 <w:rPr>
                   <w:rStyle w:val="Hyperlink"/>
@@ -1992,7 +2548,7 @@
             <w:r>
               <w:t xml:space="preserve"> </w:t>
             </w:r>
-            <w:hyperlink r:id="rId92">
+            <w:hyperlink r:id="rId124">
               <w:r>
                 <w:rPr>
                   <w:rStyle w:val="Hyperlink"/>
@@ -2004,8 +2560,8 @@
         </w:tc>
       </w:tr>
     </w:tbl>
-    <w:bookmarkEnd w:id="93"/>
-    <w:bookmarkStart w:id="120" w:name="printable-materials-2"/>
+    <w:bookmarkEnd w:id="125"/>
+    <w:bookmarkStart w:id="165" w:name="printable-materials-2"/>
     <w:p>
       <w:pPr>
         <w:pStyle w:val="Heading3"/>
@@ -2070,7 +2626,24 @@
             <w:pPr>
               <w:pStyle w:val="Compact"/>
             </w:pPr>
-            <w:hyperlink r:id="rId94">
+            <w:hyperlink r:id="rId126">
+              <w:r>
+                <w:rPr>
+                  <w:rStyle w:val="Hyperlink"/>
+                </w:rPr>
+                <w:t xml:space="preserve">HTML</w:t>
+              </w:r>
+            </w:hyperlink>
+            <w:r>
+              <w:t xml:space="preserve"> </w:t>
+            </w:r>
+            <w:r>
+              <w:t xml:space="preserve">|</w:t>
+            </w:r>
+            <w:r>
+              <w:t xml:space="preserve"> </w:t>
+            </w:r>
+            <w:hyperlink r:id="rId127">
               <w:r>
                 <w:rPr>
                   <w:rStyle w:val="Hyperlink"/>
@@ -2087,7 +2660,7 @@
             <w:r>
               <w:t xml:space="preserve"> </w:t>
             </w:r>
-            <w:hyperlink r:id="rId95">
+            <w:hyperlink r:id="rId128">
               <w:r>
                 <w:rPr>
                   <w:rStyle w:val="Hyperlink"/>
@@ -2116,7 +2689,24 @@
             <w:pPr>
               <w:pStyle w:val="Compact"/>
             </w:pPr>
-            <w:hyperlink r:id="rId96">
+            <w:hyperlink r:id="rId129">
+              <w:r>
+                <w:rPr>
+                  <w:rStyle w:val="Hyperlink"/>
+                </w:rPr>
+                <w:t xml:space="preserve">HTML</w:t>
+              </w:r>
+            </w:hyperlink>
+            <w:r>
+              <w:t xml:space="preserve"> </w:t>
+            </w:r>
+            <w:r>
+              <w:t xml:space="preserve">|</w:t>
+            </w:r>
+            <w:r>
+              <w:t xml:space="preserve"> </w:t>
+            </w:r>
+            <w:hyperlink r:id="rId130">
               <w:r>
                 <w:rPr>
                   <w:rStyle w:val="Hyperlink"/>
@@ -2133,7 +2723,7 @@
             <w:r>
               <w:t xml:space="preserve"> </w:t>
             </w:r>
-            <w:hyperlink r:id="rId97">
+            <w:hyperlink r:id="rId131">
               <w:r>
                 <w:rPr>
                   <w:rStyle w:val="Hyperlink"/>
@@ -2162,7 +2752,24 @@
             <w:pPr>
               <w:pStyle w:val="Compact"/>
             </w:pPr>
-            <w:hyperlink r:id="rId98">
+            <w:hyperlink r:id="rId132">
+              <w:r>
+                <w:rPr>
+                  <w:rStyle w:val="Hyperlink"/>
+                </w:rPr>
+                <w:t xml:space="preserve">HTML</w:t>
+              </w:r>
+            </w:hyperlink>
+            <w:r>
+              <w:t xml:space="preserve"> </w:t>
+            </w:r>
+            <w:r>
+              <w:t xml:space="preserve">|</w:t>
+            </w:r>
+            <w:r>
+              <w:t xml:space="preserve"> </w:t>
+            </w:r>
+            <w:hyperlink r:id="rId133">
               <w:r>
                 <w:rPr>
                   <w:rStyle w:val="Hyperlink"/>
@@ -2179,7 +2786,7 @@
             <w:r>
               <w:t xml:space="preserve"> </w:t>
             </w:r>
-            <w:hyperlink r:id="rId99">
+            <w:hyperlink r:id="rId134">
               <w:r>
                 <w:rPr>
                   <w:rStyle w:val="Hyperlink"/>
@@ -2208,7 +2815,24 @@
             <w:pPr>
               <w:pStyle w:val="Compact"/>
             </w:pPr>
-            <w:hyperlink r:id="rId100">
+            <w:hyperlink r:id="rId135">
+              <w:r>
+                <w:rPr>
+                  <w:rStyle w:val="Hyperlink"/>
+                </w:rPr>
+                <w:t xml:space="preserve">HTML</w:t>
+              </w:r>
+            </w:hyperlink>
+            <w:r>
+              <w:t xml:space="preserve"> </w:t>
+            </w:r>
+            <w:r>
+              <w:t xml:space="preserve">|</w:t>
+            </w:r>
+            <w:r>
+              <w:t xml:space="preserve"> </w:t>
+            </w:r>
+            <w:hyperlink r:id="rId136">
               <w:r>
                 <w:rPr>
                   <w:rStyle w:val="Hyperlink"/>
@@ -2225,7 +2849,7 @@
             <w:r>
               <w:t xml:space="preserve"> </w:t>
             </w:r>
-            <w:hyperlink r:id="rId101">
+            <w:hyperlink r:id="rId137">
               <w:r>
                 <w:rPr>
                   <w:rStyle w:val="Hyperlink"/>
@@ -2254,7 +2878,24 @@
             <w:pPr>
               <w:pStyle w:val="Compact"/>
             </w:pPr>
-            <w:hyperlink r:id="rId102">
+            <w:hyperlink r:id="rId138">
+              <w:r>
+                <w:rPr>
+                  <w:rStyle w:val="Hyperlink"/>
+                </w:rPr>
+                <w:t xml:space="preserve">HTML</w:t>
+              </w:r>
+            </w:hyperlink>
+            <w:r>
+              <w:t xml:space="preserve"> </w:t>
+            </w:r>
+            <w:r>
+              <w:t xml:space="preserve">|</w:t>
+            </w:r>
+            <w:r>
+              <w:t xml:space="preserve"> </w:t>
+            </w:r>
+            <w:hyperlink r:id="rId139">
               <w:r>
                 <w:rPr>
                   <w:rStyle w:val="Hyperlink"/>
@@ -2271,7 +2912,7 @@
             <w:r>
               <w:t xml:space="preserve"> </w:t>
             </w:r>
-            <w:hyperlink r:id="rId103">
+            <w:hyperlink r:id="rId140">
               <w:r>
                 <w:rPr>
                   <w:rStyle w:val="Hyperlink"/>
@@ -2300,7 +2941,24 @@
             <w:pPr>
               <w:pStyle w:val="Compact"/>
             </w:pPr>
-            <w:hyperlink r:id="rId104">
+            <w:hyperlink r:id="rId141">
+              <w:r>
+                <w:rPr>
+                  <w:rStyle w:val="Hyperlink"/>
+                </w:rPr>
+                <w:t xml:space="preserve">HTML</w:t>
+              </w:r>
+            </w:hyperlink>
+            <w:r>
+              <w:t xml:space="preserve"> </w:t>
+            </w:r>
+            <w:r>
+              <w:t xml:space="preserve">|</w:t>
+            </w:r>
+            <w:r>
+              <w:t xml:space="preserve"> </w:t>
+            </w:r>
+            <w:hyperlink r:id="rId142">
               <w:r>
                 <w:rPr>
                   <w:rStyle w:val="Hyperlink"/>
@@ -2317,7 +2975,7 @@
             <w:r>
               <w:t xml:space="preserve"> </w:t>
             </w:r>
-            <w:hyperlink r:id="rId105">
+            <w:hyperlink r:id="rId143">
               <w:r>
                 <w:rPr>
                   <w:rStyle w:val="Hyperlink"/>
@@ -2346,7 +3004,24 @@
             <w:pPr>
               <w:pStyle w:val="Compact"/>
             </w:pPr>
-            <w:hyperlink r:id="rId106">
+            <w:hyperlink r:id="rId144">
+              <w:r>
+                <w:rPr>
+                  <w:rStyle w:val="Hyperlink"/>
+                </w:rPr>
+                <w:t xml:space="preserve">HTML</w:t>
+              </w:r>
+            </w:hyperlink>
+            <w:r>
+              <w:t xml:space="preserve"> </w:t>
+            </w:r>
+            <w:r>
+              <w:t xml:space="preserve">|</w:t>
+            </w:r>
+            <w:r>
+              <w:t xml:space="preserve"> </w:t>
+            </w:r>
+            <w:hyperlink r:id="rId145">
               <w:r>
                 <w:rPr>
                   <w:rStyle w:val="Hyperlink"/>
@@ -2363,7 +3038,7 @@
             <w:r>
               <w:t xml:space="preserve"> </w:t>
             </w:r>
-            <w:hyperlink r:id="rId107">
+            <w:hyperlink r:id="rId146">
               <w:r>
                 <w:rPr>
                   <w:rStyle w:val="Hyperlink"/>
@@ -2392,7 +3067,24 @@
             <w:pPr>
               <w:pStyle w:val="Compact"/>
             </w:pPr>
-            <w:hyperlink r:id="rId108">
+            <w:hyperlink r:id="rId147">
+              <w:r>
+                <w:rPr>
+                  <w:rStyle w:val="Hyperlink"/>
+                </w:rPr>
+                <w:t xml:space="preserve">HTML</w:t>
+              </w:r>
+            </w:hyperlink>
+            <w:r>
+              <w:t xml:space="preserve"> </w:t>
+            </w:r>
+            <w:r>
+              <w:t xml:space="preserve">|</w:t>
+            </w:r>
+            <w:r>
+              <w:t xml:space="preserve"> </w:t>
+            </w:r>
+            <w:hyperlink r:id="rId148">
               <w:r>
                 <w:rPr>
                   <w:rStyle w:val="Hyperlink"/>
@@ -2409,7 +3101,7 @@
             <w:r>
               <w:t xml:space="preserve"> </w:t>
             </w:r>
-            <w:hyperlink r:id="rId109">
+            <w:hyperlink r:id="rId149">
               <w:r>
                 <w:rPr>
                   <w:rStyle w:val="Hyperlink"/>
@@ -2438,7 +3130,24 @@
             <w:pPr>
               <w:pStyle w:val="Compact"/>
             </w:pPr>
-            <w:hyperlink r:id="rId110">
+            <w:hyperlink r:id="rId150">
+              <w:r>
+                <w:rPr>
+                  <w:rStyle w:val="Hyperlink"/>
+                </w:rPr>
+                <w:t xml:space="preserve">HTML</w:t>
+              </w:r>
+            </w:hyperlink>
+            <w:r>
+              <w:t xml:space="preserve"> </w:t>
+            </w:r>
+            <w:r>
+              <w:t xml:space="preserve">|</w:t>
+            </w:r>
+            <w:r>
+              <w:t xml:space="preserve"> </w:t>
+            </w:r>
+            <w:hyperlink r:id="rId151">
               <w:r>
                 <w:rPr>
                   <w:rStyle w:val="Hyperlink"/>
@@ -2455,7 +3164,7 @@
             <w:r>
               <w:t xml:space="preserve"> </w:t>
             </w:r>
-            <w:hyperlink r:id="rId111">
+            <w:hyperlink r:id="rId152">
               <w:r>
                 <w:rPr>
                   <w:rStyle w:val="Hyperlink"/>
@@ -2484,7 +3193,24 @@
             <w:pPr>
               <w:pStyle w:val="Compact"/>
             </w:pPr>
-            <w:hyperlink r:id="rId112">
+            <w:hyperlink r:id="rId153">
+              <w:r>
+                <w:rPr>
+                  <w:rStyle w:val="Hyperlink"/>
+                </w:rPr>
+                <w:t xml:space="preserve">HTML</w:t>
+              </w:r>
+            </w:hyperlink>
+            <w:r>
+              <w:t xml:space="preserve"> </w:t>
+            </w:r>
+            <w:r>
+              <w:t xml:space="preserve">|</w:t>
+            </w:r>
+            <w:r>
+              <w:t xml:space="preserve"> </w:t>
+            </w:r>
+            <w:hyperlink r:id="rId154">
               <w:r>
                 <w:rPr>
                   <w:rStyle w:val="Hyperlink"/>
@@ -2501,7 +3227,7 @@
             <w:r>
               <w:t xml:space="preserve"> </w:t>
             </w:r>
-            <w:hyperlink r:id="rId113">
+            <w:hyperlink r:id="rId155">
               <w:r>
                 <w:rPr>
                   <w:rStyle w:val="Hyperlink"/>
@@ -2530,7 +3256,24 @@
             <w:pPr>
               <w:pStyle w:val="Compact"/>
             </w:pPr>
-            <w:hyperlink r:id="rId114">
+            <w:hyperlink r:id="rId156">
+              <w:r>
+                <w:rPr>
+                  <w:rStyle w:val="Hyperlink"/>
+                </w:rPr>
+                <w:t xml:space="preserve">HTML</w:t>
+              </w:r>
+            </w:hyperlink>
+            <w:r>
+              <w:t xml:space="preserve"> </w:t>
+            </w:r>
+            <w:r>
+              <w:t xml:space="preserve">|</w:t>
+            </w:r>
+            <w:r>
+              <w:t xml:space="preserve"> </w:t>
+            </w:r>
+            <w:hyperlink r:id="rId157">
               <w:r>
                 <w:rPr>
                   <w:rStyle w:val="Hyperlink"/>
@@ -2547,7 +3290,7 @@
             <w:r>
               <w:t xml:space="preserve"> </w:t>
             </w:r>
-            <w:hyperlink r:id="rId115">
+            <w:hyperlink r:id="rId158">
               <w:r>
                 <w:rPr>
                   <w:rStyle w:val="Hyperlink"/>
@@ -2576,7 +3319,24 @@
             <w:pPr>
               <w:pStyle w:val="Compact"/>
             </w:pPr>
-            <w:hyperlink r:id="rId116">
+            <w:hyperlink r:id="rId159">
+              <w:r>
+                <w:rPr>
+                  <w:rStyle w:val="Hyperlink"/>
+                </w:rPr>
+                <w:t xml:space="preserve">HTML</w:t>
+              </w:r>
+            </w:hyperlink>
+            <w:r>
+              <w:t xml:space="preserve"> </w:t>
+            </w:r>
+            <w:r>
+              <w:t xml:space="preserve">|</w:t>
+            </w:r>
+            <w:r>
+              <w:t xml:space="preserve"> </w:t>
+            </w:r>
+            <w:hyperlink r:id="rId160">
               <w:r>
                 <w:rPr>
                   <w:rStyle w:val="Hyperlink"/>
@@ -2593,7 +3353,7 @@
             <w:r>
               <w:t xml:space="preserve"> </w:t>
             </w:r>
-            <w:hyperlink r:id="rId117">
+            <w:hyperlink r:id="rId161">
               <w:r>
                 <w:rPr>
                   <w:rStyle w:val="Hyperlink"/>
@@ -2622,7 +3382,24 @@
             <w:pPr>
               <w:pStyle w:val="Compact"/>
             </w:pPr>
-            <w:hyperlink r:id="rId118">
+            <w:hyperlink r:id="rId162">
+              <w:r>
+                <w:rPr>
+                  <w:rStyle w:val="Hyperlink"/>
+                </w:rPr>
+                <w:t xml:space="preserve">HTML</w:t>
+              </w:r>
+            </w:hyperlink>
+            <w:r>
+              <w:t xml:space="preserve"> </w:t>
+            </w:r>
+            <w:r>
+              <w:t xml:space="preserve">|</w:t>
+            </w:r>
+            <w:r>
+              <w:t xml:space="preserve"> </w:t>
+            </w:r>
+            <w:hyperlink r:id="rId163">
               <w:r>
                 <w:rPr>
                   <w:rStyle w:val="Hyperlink"/>
@@ -2639,7 +3416,7 @@
             <w:r>
               <w:t xml:space="preserve"> </w:t>
             </w:r>
-            <w:hyperlink r:id="rId119">
+            <w:hyperlink r:id="rId164">
               <w:r>
                 <w:rPr>
                   <w:rStyle w:val="Hyperlink"/>
@@ -2651,9 +3428,9 @@
         </w:tc>
       </w:tr>
     </w:tbl>
-    <w:bookmarkEnd w:id="120"/>
-    <w:bookmarkEnd w:id="121"/>
-    <w:bookmarkStart w:id="130" w:name="assessment-materials"/>
+    <w:bookmarkEnd w:id="165"/>
+    <w:bookmarkEnd w:id="166"/>
+    <w:bookmarkStart w:id="179" w:name="assessment-materials"/>
     <w:p>
       <w:pPr>
         <w:pStyle w:val="Heading2"/>
@@ -2718,7 +3495,24 @@
             <w:pPr>
               <w:pStyle w:val="Compact"/>
             </w:pPr>
-            <w:hyperlink r:id="rId122">
+            <w:hyperlink r:id="rId167">
+              <w:r>
+                <w:rPr>
+                  <w:rStyle w:val="Hyperlink"/>
+                </w:rPr>
+                <w:t xml:space="preserve">HTML</w:t>
+              </w:r>
+            </w:hyperlink>
+            <w:r>
+              <w:t xml:space="preserve"> </w:t>
+            </w:r>
+            <w:r>
+              <w:t xml:space="preserve">|</w:t>
+            </w:r>
+            <w:r>
+              <w:t xml:space="preserve"> </w:t>
+            </w:r>
+            <w:hyperlink r:id="rId168">
               <w:r>
                 <w:rPr>
                   <w:rStyle w:val="Hyperlink"/>
@@ -2735,7 +3529,7 @@
             <w:r>
               <w:t xml:space="preserve"> </w:t>
             </w:r>
-            <w:hyperlink r:id="rId123">
+            <w:hyperlink r:id="rId169">
               <w:r>
                 <w:rPr>
                   <w:rStyle w:val="Hyperlink"/>
@@ -2764,7 +3558,24 @@
             <w:pPr>
               <w:pStyle w:val="Compact"/>
             </w:pPr>
-            <w:hyperlink r:id="rId124">
+            <w:hyperlink r:id="rId170">
+              <w:r>
+                <w:rPr>
+                  <w:rStyle w:val="Hyperlink"/>
+                </w:rPr>
+                <w:t xml:space="preserve">HTML</w:t>
+              </w:r>
+            </w:hyperlink>
+            <w:r>
+              <w:t xml:space="preserve"> </w:t>
+            </w:r>
+            <w:r>
+              <w:t xml:space="preserve">|</w:t>
+            </w:r>
+            <w:r>
+              <w:t xml:space="preserve"> </w:t>
+            </w:r>
+            <w:hyperlink r:id="rId171">
               <w:r>
                 <w:rPr>
                   <w:rStyle w:val="Hyperlink"/>
@@ -2781,7 +3592,7 @@
             <w:r>
               <w:t xml:space="preserve"> </w:t>
             </w:r>
-            <w:hyperlink r:id="rId125">
+            <w:hyperlink r:id="rId172">
               <w:r>
                 <w:rPr>
                   <w:rStyle w:val="Hyperlink"/>
@@ -2810,7 +3621,24 @@
             <w:pPr>
               <w:pStyle w:val="Compact"/>
             </w:pPr>
-            <w:hyperlink r:id="rId126">
+            <w:hyperlink r:id="rId173">
+              <w:r>
+                <w:rPr>
+                  <w:rStyle w:val="Hyperlink"/>
+                </w:rPr>
+                <w:t xml:space="preserve">HTML</w:t>
+              </w:r>
+            </w:hyperlink>
+            <w:r>
+              <w:t xml:space="preserve"> </w:t>
+            </w:r>
+            <w:r>
+              <w:t xml:space="preserve">|</w:t>
+            </w:r>
+            <w:r>
+              <w:t xml:space="preserve"> </w:t>
+            </w:r>
+            <w:hyperlink r:id="rId174">
               <w:r>
                 <w:rPr>
                   <w:rStyle w:val="Hyperlink"/>
@@ -2827,7 +3655,7 @@
             <w:r>
               <w:t xml:space="preserve"> </w:t>
             </w:r>
-            <w:hyperlink r:id="rId127">
+            <w:hyperlink r:id="rId175">
               <w:r>
                 <w:rPr>
                   <w:rStyle w:val="Hyperlink"/>
@@ -2856,7 +3684,24 @@
             <w:pPr>
               <w:pStyle w:val="Compact"/>
             </w:pPr>
-            <w:hyperlink r:id="rId128">
+            <w:hyperlink r:id="rId176">
+              <w:r>
+                <w:rPr>
+                  <w:rStyle w:val="Hyperlink"/>
+                </w:rPr>
+                <w:t xml:space="preserve">HTML</w:t>
+              </w:r>
+            </w:hyperlink>
+            <w:r>
+              <w:t xml:space="preserve"> </w:t>
+            </w:r>
+            <w:r>
+              <w:t xml:space="preserve">|</w:t>
+            </w:r>
+            <w:r>
+              <w:t xml:space="preserve"> </w:t>
+            </w:r>
+            <w:hyperlink r:id="rId177">
               <w:r>
                 <w:rPr>
                   <w:rStyle w:val="Hyperlink"/>
@@ -2873,7 +3718,7 @@
             <w:r>
               <w:t xml:space="preserve"> </w:t>
             </w:r>
-            <w:hyperlink r:id="rId129">
+            <w:hyperlink r:id="rId178">
               <w:r>
                 <w:rPr>
                   <w:rStyle w:val="Hyperlink"/>
@@ -2885,8 +3730,8 @@
         </w:tc>
       </w:tr>
     </w:tbl>
-    <w:bookmarkEnd w:id="130"/>
-    <w:bookmarkStart w:id="135" w:name="implementation-guides"/>
+    <w:bookmarkEnd w:id="179"/>
+    <w:bookmarkStart w:id="186" w:name="implementation-guides"/>
     <w:p>
       <w:pPr>
         <w:pStyle w:val="Heading2"/>
@@ -2951,7 +3796,24 @@
             <w:pPr>
               <w:pStyle w:val="Compact"/>
             </w:pPr>
-            <w:hyperlink r:id="rId131">
+            <w:hyperlink r:id="rId180">
+              <w:r>
+                <w:rPr>
+                  <w:rStyle w:val="Hyperlink"/>
+                </w:rPr>
+                <w:t xml:space="preserve">HTML</w:t>
+              </w:r>
+            </w:hyperlink>
+            <w:r>
+              <w:t xml:space="preserve"> </w:t>
+            </w:r>
+            <w:r>
+              <w:t xml:space="preserve">|</w:t>
+            </w:r>
+            <w:r>
+              <w:t xml:space="preserve"> </w:t>
+            </w:r>
+            <w:hyperlink r:id="rId181">
               <w:r>
                 <w:rPr>
                   <w:rStyle w:val="Hyperlink"/>
@@ -2968,7 +3830,7 @@
             <w:r>
               <w:t xml:space="preserve"> </w:t>
             </w:r>
-            <w:hyperlink r:id="rId132">
+            <w:hyperlink r:id="rId182">
               <w:r>
                 <w:rPr>
                   <w:rStyle w:val="Hyperlink"/>
@@ -2997,7 +3859,24 @@
             <w:pPr>
               <w:pStyle w:val="Compact"/>
             </w:pPr>
-            <w:hyperlink r:id="rId133">
+            <w:hyperlink r:id="rId183">
+              <w:r>
+                <w:rPr>
+                  <w:rStyle w:val="Hyperlink"/>
+                </w:rPr>
+                <w:t xml:space="preserve">HTML</w:t>
+              </w:r>
+            </w:hyperlink>
+            <w:r>
+              <w:t xml:space="preserve"> </w:t>
+            </w:r>
+            <w:r>
+              <w:t xml:space="preserve">|</w:t>
+            </w:r>
+            <w:r>
+              <w:t xml:space="preserve"> </w:t>
+            </w:r>
+            <w:hyperlink r:id="rId184">
               <w:r>
                 <w:rPr>
                   <w:rStyle w:val="Hyperlink"/>
@@ -3014,7 +3893,7 @@
             <w:r>
               <w:t xml:space="preserve"> </w:t>
             </w:r>
-            <w:hyperlink r:id="rId134">
+            <w:hyperlink r:id="rId185">
               <w:r>
                 <w:rPr>
                   <w:rStyle w:val="Hyperlink"/>
@@ -3026,8 +3905,8 @@
         </w:tc>
       </w:tr>
     </w:tbl>
-    <w:bookmarkEnd w:id="135"/>
-    <w:bookmarkStart w:id="138" w:name="educator-overview"/>
+    <w:bookmarkEnd w:id="186"/>
+    <w:bookmarkStart w:id="190" w:name="educator-overview"/>
     <w:p>
       <w:pPr>
         <w:pStyle w:val="Heading2"/>
@@ -3092,7 +3971,24 @@
             <w:pPr>
               <w:pStyle w:val="Compact"/>
             </w:pPr>
-            <w:hyperlink r:id="rId136">
+            <w:hyperlink r:id="rId187">
+              <w:r>
+                <w:rPr>
+                  <w:rStyle w:val="Hyperlink"/>
+                </w:rPr>
+                <w:t xml:space="preserve">HTML</w:t>
+              </w:r>
+            </w:hyperlink>
+            <w:r>
+              <w:t xml:space="preserve"> </w:t>
+            </w:r>
+            <w:r>
+              <w:t xml:space="preserve">|</w:t>
+            </w:r>
+            <w:r>
+              <w:t xml:space="preserve"> </w:t>
+            </w:r>
+            <w:hyperlink r:id="rId188">
               <w:r>
                 <w:rPr>
                   <w:rStyle w:val="Hyperlink"/>
@@ -3109,7 +4005,7 @@
             <w:r>
               <w:t xml:space="preserve"> </w:t>
             </w:r>
-            <w:hyperlink r:id="rId137">
+            <w:hyperlink r:id="rId189">
               <w:r>
                 <w:rPr>
                   <w:rStyle w:val="Hyperlink"/>
@@ -3121,8 +4017,8 @@
         </w:tc>
       </w:tr>
     </w:tbl>
-    <w:bookmarkEnd w:id="138"/>
-    <w:bookmarkStart w:id="142" w:name="printing-tips"/>
+    <w:bookmarkEnd w:id="190"/>
+    <w:bookmarkStart w:id="194" w:name="printing-tips"/>
     <w:p>
       <w:pPr>
         <w:pStyle w:val="Heading2"/>
@@ -3139,7 +4035,7 @@
         <w:t xml:space="preserve">These suggestions will help you get the most out of your materials. Card stock makes a real difference for items students will handle repeatedly.</w:t>
       </w:r>
     </w:p>
-    <w:bookmarkStart w:id="139" w:name="paper-recommendations"/>
+    <w:bookmarkStart w:id="191" w:name="paper-recommendations"/>
     <w:p>
       <w:pPr>
         <w:pStyle w:val="Heading3"/>
@@ -3330,8 +4226,8 @@
         </w:tc>
       </w:tr>
     </w:tbl>
-    <w:bookmarkEnd w:id="139"/>
-    <w:bookmarkStart w:id="140" w:name="print-settings"/>
+    <w:bookmarkEnd w:id="191"/>
+    <w:bookmarkStart w:id="192" w:name="print-settings"/>
     <w:p>
       <w:pPr>
         <w:pStyle w:val="Heading3"/>
@@ -3406,8 +4302,8 @@
         <w:t xml:space="preserve">Recommended for worksheets to reduce paper usage</w:t>
       </w:r>
     </w:p>
-    <w:bookmarkEnd w:id="140"/>
-    <w:bookmarkStart w:id="141" w:name="quantities-guide"/>
+    <w:bookmarkEnd w:id="192"/>
+    <w:bookmarkStart w:id="193" w:name="quantities-guide"/>
     <w:p>
       <w:pPr>
         <w:pStyle w:val="Heading3"/>
@@ -3606,9 +4502,9 @@
         </w:tc>
       </w:tr>
     </w:tbl>
-    <w:bookmarkEnd w:id="141"/>
-    <w:bookmarkEnd w:id="142"/>
-    <w:bookmarkStart w:id="144" w:name="questions"/>
+    <w:bookmarkEnd w:id="193"/>
+    <w:bookmarkEnd w:id="194"/>
+    <w:bookmarkStart w:id="196" w:name="questions"/>
     <w:p>
       <w:pPr>
         <w:pStyle w:val="Heading2"/>
@@ -3640,7 +4536,7 @@
         <w:t xml:space="preserve">: Dr. Ryan Straight</w:t>
       </w:r>
       <w:r>
-        <w:br/>
+        <w:t xml:space="preserve"> </w:t>
       </w:r>
       <w:r>
         <w:rPr>
@@ -3655,7 +4551,7 @@
       <w:r>
         <w:t xml:space="preserve"> </w:t>
       </w:r>
-      <w:hyperlink r:id="rId143">
+      <w:hyperlink r:id="rId195">
         <w:r>
           <w:rPr>
             <w:rStyle w:val="Hyperlink"/>
@@ -3664,7 +4560,7 @@
         </w:r>
       </w:hyperlink>
     </w:p>
-    <w:bookmarkEnd w:id="144"/>
+    <w:bookmarkEnd w:id="196"/>
     <w:sectPr>
       <w:footnotePr>
         <w:numRestart w:val="eachSect"/>

</xml_diff>